<commit_message>
change after Ian's comments
</commit_message>
<xml_diff>
--- a/pdf/My Teaching Philosophy Statement - Revised.docx
+++ b/pdf/My Teaching Philosophy Statement - Revised.docx
@@ -473,7 +473,7 @@
           <w:sz w:val="20"/>
           <w:szCs w:val="20"/>
         </w:rPr>
-        <w:t xml:space="preserve"> poor performances at the </w:t>
+        <w:t xml:space="preserve"> poor performance at the </w:t>
       </w:r>
       <w:r>
         <w:rPr>
@@ -1535,7 +1535,25 @@
           <w:sz w:val="20"/>
           <w:szCs w:val="20"/>
         </w:rPr>
-        <w:t>that could benefit the general public while</w:t>
+        <w:t>that c</w:t>
+      </w:r>
+      <w:r>
+        <w:rPr>
+          <w:rFonts w:ascii="Trebuchet MS" w:hAnsi="Trebuchet MS" w:cs="Times New Roman"/>
+          <w:bCs/>
+          <w:sz w:val="20"/>
+          <w:szCs w:val="20"/>
+        </w:rPr>
+        <w:t>an</w:t>
+      </w:r>
+      <w:r>
+        <w:rPr>
+          <w:rFonts w:ascii="Trebuchet MS" w:hAnsi="Trebuchet MS" w:cs="Times New Roman"/>
+          <w:bCs/>
+          <w:sz w:val="20"/>
+          <w:szCs w:val="20"/>
+        </w:rPr>
+        <w:t xml:space="preserve"> benefit the general public while</w:t>
       </w:r>
       <w:r>
         <w:rPr>
@@ -2424,7 +2442,16 @@
           <w:sz w:val="20"/>
           <w:szCs w:val="20"/>
         </w:rPr>
-        <w:t xml:space="preserve">Hence, </w:t>
+        <w:t>Hence,</w:t>
+      </w:r>
+      <w:r>
+        <w:rPr>
+          <w:rFonts w:ascii="Trebuchet MS" w:hAnsi="Trebuchet MS" w:cs="Times New Roman"/>
+          <w:bCs/>
+          <w:sz w:val="20"/>
+          <w:szCs w:val="20"/>
+        </w:rPr>
+        <w:t xml:space="preserve"> </w:t>
       </w:r>
       <w:r>
         <w:rPr>
@@ -2514,7 +2541,7 @@
           <w:sz w:val="20"/>
           <w:szCs w:val="20"/>
         </w:rPr>
-        <w:t xml:space="preserve"> additional topics </w:t>
+        <w:t xml:space="preserve"> topics </w:t>
       </w:r>
       <w:r>
         <w:rPr>
@@ -2605,6 +2632,15 @@
           <w:szCs w:val="20"/>
         </w:rPr>
         <w:t xml:space="preserve"> such as </w:t>
+      </w:r>
+      <w:r>
+        <w:rPr>
+          <w:rFonts w:ascii="Trebuchet MS" w:hAnsi="Trebuchet MS" w:cs="Times New Roman"/>
+          <w:bCs/>
+          <w:sz w:val="20"/>
+          <w:szCs w:val="20"/>
+        </w:rPr>
+        <w:t xml:space="preserve">the </w:t>
       </w:r>
       <w:r>
         <w:rPr>
@@ -4188,7 +4224,25 @@
           <w:sz w:val="20"/>
           <w:szCs w:val="20"/>
         </w:rPr>
-        <w:t xml:space="preserve">Understanding learning preferences </w:t>
+        <w:t xml:space="preserve">Understanding </w:t>
+      </w:r>
+      <w:r>
+        <w:rPr>
+          <w:rFonts w:ascii="Trebuchet MS" w:hAnsi="Trebuchet MS" w:cs="Times New Roman"/>
+          <w:bCs/>
+          <w:sz w:val="20"/>
+          <w:szCs w:val="20"/>
+        </w:rPr>
+        <w:t xml:space="preserve">that </w:t>
+      </w:r>
+      <w:r>
+        <w:rPr>
+          <w:rFonts w:ascii="Trebuchet MS" w:hAnsi="Trebuchet MS" w:cs="Times New Roman"/>
+          <w:bCs/>
+          <w:sz w:val="20"/>
+          <w:szCs w:val="20"/>
+        </w:rPr>
+        <w:t xml:space="preserve">learning preferences </w:t>
       </w:r>
       <w:r>
         <w:rPr>
@@ -4875,7 +4929,25 @@
           <w:sz w:val="20"/>
           <w:szCs w:val="20"/>
         </w:rPr>
-        <w:t>appreciate what the learn</w:t>
+        <w:t>appreciate what the</w:t>
+      </w:r>
+      <w:r>
+        <w:rPr>
+          <w:rFonts w:ascii="Trebuchet MS" w:hAnsi="Trebuchet MS" w:cs="Times New Roman"/>
+          <w:bCs/>
+          <w:sz w:val="20"/>
+          <w:szCs w:val="20"/>
+        </w:rPr>
+        <w:t>y</w:t>
+      </w:r>
+      <w:r>
+        <w:rPr>
+          <w:rFonts w:ascii="Trebuchet MS" w:hAnsi="Trebuchet MS" w:cs="Times New Roman"/>
+          <w:bCs/>
+          <w:sz w:val="20"/>
+          <w:szCs w:val="20"/>
+        </w:rPr>
+        <w:t xml:space="preserve"> learn</w:t>
       </w:r>
       <w:r>
         <w:rPr>
@@ -5745,6 +5817,15 @@
           <w:sz w:val="20"/>
           <w:szCs w:val="20"/>
         </w:rPr>
+        <w:t>s</w:t>
+      </w:r>
+      <w:r>
+        <w:rPr>
+          <w:rFonts w:ascii="Trebuchet MS" w:hAnsi="Trebuchet MS" w:cs="Times New Roman"/>
+          <w:bCs/>
+          <w:sz w:val="20"/>
+          <w:szCs w:val="20"/>
+        </w:rPr>
         <w:t xml:space="preserve"> </w:t>
       </w:r>
       <w:r>
@@ -7117,16 +7198,7 @@
           <w:sz w:val="20"/>
           <w:szCs w:val="20"/>
         </w:rPr>
-        <w:t>who share a similar teaching of passion</w:t>
-      </w:r>
-      <w:r>
-        <w:rPr>
-          <w:rFonts w:ascii="Trebuchet MS" w:hAnsi="Trebuchet MS" w:cs="Times New Roman"/>
-          <w:bCs/>
-          <w:sz w:val="20"/>
-          <w:szCs w:val="20"/>
-        </w:rPr>
-        <w:t xml:space="preserve">. Hence, </w:t>
+        <w:t xml:space="preserve">who share a similar teaching of passion. Hence, </w:t>
       </w:r>
       <w:r>
         <w:rPr>
@@ -7207,16 +7279,7 @@
           <w:sz w:val="20"/>
           <w:szCs w:val="20"/>
         </w:rPr>
-        <w:t>exchange</w:t>
-      </w:r>
-      <w:r>
-        <w:rPr>
-          <w:rFonts w:ascii="Trebuchet MS" w:hAnsi="Trebuchet MS" w:cs="Times New Roman"/>
-          <w:bCs/>
-          <w:sz w:val="20"/>
-          <w:szCs w:val="20"/>
-        </w:rPr>
-        <w:t xml:space="preserve">s of </w:t>
+        <w:t xml:space="preserve">exchanges of </w:t>
       </w:r>
       <w:r>
         <w:rPr>
@@ -7833,7 +7896,25 @@
           <w:sz w:val="20"/>
           <w:szCs w:val="20"/>
         </w:rPr>
-        <w:t xml:space="preserve">, these people could also </w:t>
+        <w:t>, these people c</w:t>
+      </w:r>
+      <w:r>
+        <w:rPr>
+          <w:rFonts w:ascii="Trebuchet MS" w:hAnsi="Trebuchet MS" w:cs="Times New Roman"/>
+          <w:bCs/>
+          <w:sz w:val="20"/>
+          <w:szCs w:val="20"/>
+        </w:rPr>
+        <w:t>an</w:t>
+      </w:r>
+      <w:r>
+        <w:rPr>
+          <w:rFonts w:ascii="Trebuchet MS" w:hAnsi="Trebuchet MS" w:cs="Times New Roman"/>
+          <w:bCs/>
+          <w:sz w:val="20"/>
+          <w:szCs w:val="20"/>
+        </w:rPr>
+        <w:t xml:space="preserve"> also </w:t>
       </w:r>
       <w:r>
         <w:rPr>
@@ -7995,7 +8076,7 @@
           <w:sz w:val="20"/>
           <w:szCs w:val="20"/>
         </w:rPr>
-        <w:t>would</w:t>
+        <w:t>is</w:t>
       </w:r>
       <w:r>
         <w:rPr>

</xml_diff>

<commit_message>
Update My Teaching Philosophy Statement - Revised.docx
</commit_message>
<xml_diff>
--- a/pdf/My Teaching Philosophy Statement - Revised.docx
+++ b/pdf/My Teaching Philosophy Statement - Revised.docx
@@ -60,7 +60,27 @@
             <w:sz w:val="20"/>
             <w:szCs w:val="20"/>
           </w:rPr>
-          <w:t>https://www.cloudhheng.com</w:t>
+          <w:t>https://www.cl</w:t>
+        </w:r>
+        <w:r>
+          <w:rPr>
+            <w:rStyle w:val="Hyperlink"/>
+            <w:rFonts w:ascii="Trebuchet MS" w:hAnsi="Trebuchet MS" w:cs="Times New Roman"/>
+            <w:b/>
+            <w:sz w:val="20"/>
+            <w:szCs w:val="20"/>
+          </w:rPr>
+          <w:t>o</w:t>
+        </w:r>
+        <w:r>
+          <w:rPr>
+            <w:rStyle w:val="Hyperlink"/>
+            <w:rFonts w:ascii="Trebuchet MS" w:hAnsi="Trebuchet MS" w:cs="Times New Roman"/>
+            <w:b/>
+            <w:sz w:val="20"/>
+            <w:szCs w:val="20"/>
+          </w:rPr>
+          <w:t>udhheng.com</w:t>
         </w:r>
       </w:hyperlink>
     </w:p>
@@ -581,97 +601,34 @@
           <w:sz w:val="20"/>
           <w:szCs w:val="20"/>
         </w:rPr>
-        <w:t xml:space="preserve">My </w:t>
-      </w:r>
-      <w:r>
-        <w:rPr>
-          <w:rFonts w:ascii="Trebuchet MS" w:hAnsi="Trebuchet MS" w:cs="Times New Roman"/>
-          <w:bCs/>
-          <w:sz w:val="20"/>
-          <w:szCs w:val="20"/>
-        </w:rPr>
-        <w:t xml:space="preserve">life started to </w:t>
-      </w:r>
-      <w:r>
-        <w:rPr>
-          <w:rFonts w:ascii="Trebuchet MS" w:hAnsi="Trebuchet MS" w:cs="Times New Roman"/>
-          <w:bCs/>
-          <w:sz w:val="20"/>
-          <w:szCs w:val="20"/>
-        </w:rPr>
-        <w:t xml:space="preserve">change </w:t>
-      </w:r>
-      <w:r>
-        <w:rPr>
-          <w:rFonts w:ascii="Trebuchet MS" w:hAnsi="Trebuchet MS" w:cs="Times New Roman"/>
-          <w:bCs/>
-          <w:sz w:val="20"/>
-          <w:szCs w:val="20"/>
-        </w:rPr>
-        <w:t xml:space="preserve">after meeting </w:t>
-      </w:r>
-      <w:r>
-        <w:rPr>
-          <w:rFonts w:ascii="Trebuchet MS" w:hAnsi="Trebuchet MS" w:cs="Times New Roman"/>
-          <w:bCs/>
-          <w:sz w:val="20"/>
-          <w:szCs w:val="20"/>
-        </w:rPr>
-        <w:t>a few</w:t>
-      </w:r>
-      <w:r>
-        <w:rPr>
-          <w:rFonts w:ascii="Trebuchet MS" w:hAnsi="Trebuchet MS" w:cs="Times New Roman"/>
-          <w:bCs/>
-          <w:sz w:val="20"/>
-          <w:szCs w:val="20"/>
-        </w:rPr>
-        <w:t xml:space="preserve"> </w:t>
-      </w:r>
-      <w:r>
-        <w:rPr>
-          <w:rFonts w:ascii="Trebuchet MS" w:hAnsi="Trebuchet MS" w:cs="Times New Roman"/>
-          <w:bCs/>
-          <w:sz w:val="20"/>
-          <w:szCs w:val="20"/>
-        </w:rPr>
-        <w:t xml:space="preserve">high-school </w:t>
-      </w:r>
-      <w:r>
-        <w:rPr>
-          <w:rFonts w:ascii="Trebuchet MS" w:hAnsi="Trebuchet MS" w:cs="Times New Roman"/>
-          <w:bCs/>
-          <w:sz w:val="20"/>
-          <w:szCs w:val="20"/>
-        </w:rPr>
-        <w:t>teachers</w:t>
-      </w:r>
-      <w:r>
-        <w:rPr>
-          <w:rFonts w:ascii="Trebuchet MS" w:hAnsi="Trebuchet MS" w:cs="Times New Roman"/>
-          <w:bCs/>
-          <w:sz w:val="20"/>
-          <w:szCs w:val="20"/>
-        </w:rPr>
-        <w:t xml:space="preserve"> </w:t>
-      </w:r>
-      <w:r>
-        <w:rPr>
-          <w:rFonts w:ascii="Trebuchet MS" w:hAnsi="Trebuchet MS" w:cs="Times New Roman"/>
-          <w:bCs/>
-          <w:sz w:val="20"/>
-          <w:szCs w:val="20"/>
-        </w:rPr>
-        <w:t xml:space="preserve">who </w:t>
-      </w:r>
-      <w:r>
-        <w:rPr>
-          <w:rFonts w:ascii="Trebuchet MS" w:hAnsi="Trebuchet MS" w:cs="Times New Roman"/>
-          <w:bCs/>
-          <w:sz w:val="20"/>
-          <w:szCs w:val="20"/>
-        </w:rPr>
-        <w:t xml:space="preserve">were </w:t>
+        <w:t xml:space="preserve">Nevertheless, </w:t>
+      </w:r>
+      <w:r>
+        <w:rPr>
+          <w:rFonts w:ascii="Trebuchet MS" w:hAnsi="Trebuchet MS" w:cs="Times New Roman"/>
+          <w:bCs/>
+          <w:sz w:val="20"/>
+          <w:szCs w:val="20"/>
+        </w:rPr>
+        <w:t xml:space="preserve">a few high-school </w:t>
+      </w:r>
+      <w:r>
+        <w:rPr>
+          <w:rFonts w:ascii="Trebuchet MS" w:hAnsi="Trebuchet MS" w:cs="Times New Roman"/>
+          <w:bCs/>
+          <w:sz w:val="20"/>
+          <w:szCs w:val="20"/>
+        </w:rPr>
+        <w:t>educator</w:t>
+      </w:r>
+      <w:r>
+        <w:rPr>
+          <w:rFonts w:ascii="Trebuchet MS" w:hAnsi="Trebuchet MS" w:cs="Times New Roman"/>
+          <w:bCs/>
+          <w:sz w:val="20"/>
+          <w:szCs w:val="20"/>
+        </w:rPr>
+        <w:t xml:space="preserve">s who were </w:t>
       </w:r>
       <w:r>
         <w:rPr>
@@ -689,16 +646,7 @@
           <w:sz w:val="20"/>
           <w:szCs w:val="20"/>
         </w:rPr>
-        <w:t xml:space="preserve"> in</w:t>
-      </w:r>
-      <w:r>
-        <w:rPr>
-          <w:rFonts w:ascii="Trebuchet MS" w:hAnsi="Trebuchet MS" w:cs="Times New Roman"/>
-          <w:bCs/>
-          <w:sz w:val="20"/>
-          <w:szCs w:val="20"/>
-        </w:rPr>
-        <w:t xml:space="preserve"> </w:t>
+        <w:t xml:space="preserve"> in </w:t>
       </w:r>
       <w:r>
         <w:rPr>
@@ -734,7 +682,97 @@
           <w:sz w:val="20"/>
           <w:szCs w:val="20"/>
         </w:rPr>
-        <w:t>’ future</w:t>
+        <w:t>’ futures</w:t>
+      </w:r>
+      <w:r>
+        <w:rPr>
+          <w:rFonts w:ascii="Trebuchet MS" w:hAnsi="Trebuchet MS" w:cs="Times New Roman"/>
+          <w:bCs/>
+          <w:sz w:val="20"/>
+          <w:szCs w:val="20"/>
+        </w:rPr>
+        <w:t xml:space="preserve"> has made a turning point in m</w:t>
+      </w:r>
+      <w:r>
+        <w:rPr>
+          <w:rFonts w:ascii="Trebuchet MS" w:hAnsi="Trebuchet MS" w:cs="Times New Roman"/>
+          <w:bCs/>
+          <w:sz w:val="20"/>
+          <w:szCs w:val="20"/>
+        </w:rPr>
+        <w:t xml:space="preserve">y </w:t>
+      </w:r>
+      <w:r>
+        <w:rPr>
+          <w:rFonts w:ascii="Trebuchet MS" w:hAnsi="Trebuchet MS" w:cs="Times New Roman"/>
+          <w:bCs/>
+          <w:sz w:val="20"/>
+          <w:szCs w:val="20"/>
+        </w:rPr>
+        <w:t>life</w:t>
+      </w:r>
+      <w:r>
+        <w:rPr>
+          <w:rFonts w:ascii="Trebuchet MS" w:hAnsi="Trebuchet MS" w:cs="Times New Roman"/>
+          <w:bCs/>
+          <w:sz w:val="20"/>
+          <w:szCs w:val="20"/>
+        </w:rPr>
+        <w:t xml:space="preserve">. </w:t>
+      </w:r>
+      <w:r>
+        <w:rPr>
+          <w:rFonts w:ascii="Trebuchet MS" w:hAnsi="Trebuchet MS" w:cs="Times New Roman"/>
+          <w:bCs/>
+          <w:sz w:val="20"/>
+          <w:szCs w:val="20"/>
+        </w:rPr>
+        <w:t>As t</w:t>
+      </w:r>
+      <w:r>
+        <w:rPr>
+          <w:rFonts w:ascii="Trebuchet MS" w:hAnsi="Trebuchet MS" w:cs="Times New Roman"/>
+          <w:bCs/>
+          <w:sz w:val="20"/>
+          <w:szCs w:val="20"/>
+        </w:rPr>
+        <w:t>he</w:t>
+      </w:r>
+      <w:r>
+        <w:rPr>
+          <w:rFonts w:ascii="Trebuchet MS" w:hAnsi="Trebuchet MS" w:cs="Times New Roman"/>
+          <w:bCs/>
+          <w:sz w:val="20"/>
+          <w:szCs w:val="20"/>
+        </w:rPr>
+        <w:t>y</w:t>
+      </w:r>
+      <w:r>
+        <w:rPr>
+          <w:rFonts w:ascii="Trebuchet MS" w:hAnsi="Trebuchet MS" w:cs="Times New Roman"/>
+          <w:bCs/>
+          <w:sz w:val="20"/>
+          <w:szCs w:val="20"/>
+        </w:rPr>
+        <w:t xml:space="preserve"> </w:t>
+      </w:r>
+      <w:r>
+        <w:rPr>
+          <w:rFonts w:ascii="Trebuchet MS" w:hAnsi="Trebuchet MS" w:cs="Times New Roman"/>
+          <w:bCs/>
+          <w:sz w:val="20"/>
+          <w:szCs w:val="20"/>
+        </w:rPr>
+        <w:t xml:space="preserve">went </w:t>
+      </w:r>
+      <w:r>
+        <w:rPr>
+          <w:rFonts w:ascii="Trebuchet MS" w:hAnsi="Trebuchet MS" w:cs="Times New Roman"/>
+          <w:bCs/>
+          <w:sz w:val="20"/>
+          <w:szCs w:val="20"/>
+        </w:rPr>
+        <w:t>extra mile</w:t>
       </w:r>
       <w:r>
         <w:rPr>
@@ -752,6 +790,69 @@
           <w:sz w:val="20"/>
           <w:szCs w:val="20"/>
         </w:rPr>
+        <w:t xml:space="preserve">, </w:t>
+      </w:r>
+      <w:r>
+        <w:rPr>
+          <w:rFonts w:ascii="Trebuchet MS" w:hAnsi="Trebuchet MS" w:cs="Times New Roman"/>
+          <w:bCs/>
+          <w:sz w:val="20"/>
+          <w:szCs w:val="20"/>
+        </w:rPr>
+        <w:t>I</w:t>
+      </w:r>
+      <w:r>
+        <w:rPr>
+          <w:rFonts w:ascii="Trebuchet MS" w:hAnsi="Trebuchet MS" w:cs="Times New Roman"/>
+          <w:bCs/>
+          <w:sz w:val="20"/>
+          <w:szCs w:val="20"/>
+        </w:rPr>
+        <w:t xml:space="preserve"> surprisingly discovered my </w:t>
+      </w:r>
+      <w:r>
+        <w:rPr>
+          <w:rFonts w:ascii="Trebuchet MS" w:hAnsi="Trebuchet MS" w:cs="Times New Roman"/>
+          <w:bCs/>
+          <w:sz w:val="20"/>
+          <w:szCs w:val="20"/>
+        </w:rPr>
+        <w:t>strength in science</w:t>
+      </w:r>
+      <w:r>
+        <w:rPr>
+          <w:rFonts w:ascii="Trebuchet MS" w:hAnsi="Trebuchet MS" w:cs="Times New Roman"/>
+          <w:bCs/>
+          <w:sz w:val="20"/>
+          <w:szCs w:val="20"/>
+        </w:rPr>
+        <w:t xml:space="preserve"> of which I was not aware</w:t>
+      </w:r>
+      <w:r>
+        <w:rPr>
+          <w:rFonts w:ascii="Trebuchet MS" w:hAnsi="Trebuchet MS" w:cs="Times New Roman"/>
+          <w:bCs/>
+          <w:sz w:val="20"/>
+          <w:szCs w:val="20"/>
+        </w:rPr>
+        <w:t xml:space="preserve"> </w:t>
+      </w:r>
+      <w:r>
+        <w:rPr>
+          <w:rFonts w:ascii="Trebuchet MS" w:hAnsi="Trebuchet MS" w:cs="Times New Roman"/>
+          <w:bCs/>
+          <w:sz w:val="20"/>
+          <w:szCs w:val="20"/>
+        </w:rPr>
+        <w:t>before</w:t>
+      </w:r>
+      <w:r>
+        <w:rPr>
+          <w:rFonts w:ascii="Trebuchet MS" w:hAnsi="Trebuchet MS" w:cs="Times New Roman"/>
+          <w:bCs/>
+          <w:sz w:val="20"/>
+          <w:szCs w:val="20"/>
+        </w:rPr>
         <w:t xml:space="preserve">. </w:t>
       </w:r>
       <w:r>
@@ -761,106 +862,133 @@
           <w:sz w:val="20"/>
           <w:szCs w:val="20"/>
         </w:rPr>
-        <w:t>As t</w:t>
-      </w:r>
-      <w:r>
-        <w:rPr>
-          <w:rFonts w:ascii="Trebuchet MS" w:hAnsi="Trebuchet MS" w:cs="Times New Roman"/>
-          <w:bCs/>
-          <w:sz w:val="20"/>
-          <w:szCs w:val="20"/>
-        </w:rPr>
-        <w:t>he</w:t>
-      </w:r>
-      <w:r>
-        <w:rPr>
-          <w:rFonts w:ascii="Trebuchet MS" w:hAnsi="Trebuchet MS" w:cs="Times New Roman"/>
-          <w:bCs/>
-          <w:sz w:val="20"/>
-          <w:szCs w:val="20"/>
-        </w:rPr>
-        <w:t>y</w:t>
-      </w:r>
-      <w:r>
-        <w:rPr>
-          <w:rFonts w:ascii="Trebuchet MS" w:hAnsi="Trebuchet MS" w:cs="Times New Roman"/>
-          <w:bCs/>
-          <w:sz w:val="20"/>
-          <w:szCs w:val="20"/>
-        </w:rPr>
-        <w:t xml:space="preserve"> </w:t>
-      </w:r>
-      <w:r>
-        <w:rPr>
-          <w:rFonts w:ascii="Trebuchet MS" w:hAnsi="Trebuchet MS" w:cs="Times New Roman"/>
-          <w:bCs/>
-          <w:sz w:val="20"/>
-          <w:szCs w:val="20"/>
-        </w:rPr>
-        <w:t xml:space="preserve">went the </w:t>
-      </w:r>
-      <w:r>
-        <w:rPr>
-          <w:rFonts w:ascii="Trebuchet MS" w:hAnsi="Trebuchet MS" w:cs="Times New Roman"/>
-          <w:bCs/>
-          <w:sz w:val="20"/>
-          <w:szCs w:val="20"/>
-        </w:rPr>
-        <w:t xml:space="preserve">extra mile, </w:t>
-      </w:r>
-      <w:r>
-        <w:rPr>
-          <w:rFonts w:ascii="Trebuchet MS" w:hAnsi="Trebuchet MS" w:cs="Times New Roman"/>
-          <w:bCs/>
-          <w:sz w:val="20"/>
-          <w:szCs w:val="20"/>
-        </w:rPr>
-        <w:t>I</w:t>
-      </w:r>
-      <w:r>
-        <w:rPr>
-          <w:rFonts w:ascii="Trebuchet MS" w:hAnsi="Trebuchet MS" w:cs="Times New Roman"/>
-          <w:bCs/>
-          <w:sz w:val="20"/>
-          <w:szCs w:val="20"/>
-        </w:rPr>
-        <w:t xml:space="preserve"> surprisingly discovered my </w:t>
-      </w:r>
-      <w:r>
-        <w:rPr>
-          <w:rFonts w:ascii="Trebuchet MS" w:hAnsi="Trebuchet MS" w:cs="Times New Roman"/>
-          <w:bCs/>
-          <w:sz w:val="20"/>
-          <w:szCs w:val="20"/>
-        </w:rPr>
-        <w:t>strength in science</w:t>
-      </w:r>
-      <w:r>
-        <w:rPr>
-          <w:rFonts w:ascii="Trebuchet MS" w:hAnsi="Trebuchet MS" w:cs="Times New Roman"/>
-          <w:bCs/>
-          <w:sz w:val="20"/>
-          <w:szCs w:val="20"/>
-        </w:rPr>
-        <w:t>, of which I was not aware</w:t>
-      </w:r>
-      <w:r>
-        <w:rPr>
-          <w:rFonts w:ascii="Trebuchet MS" w:hAnsi="Trebuchet MS" w:cs="Times New Roman"/>
-          <w:bCs/>
-          <w:sz w:val="20"/>
-          <w:szCs w:val="20"/>
-        </w:rPr>
-        <w:t xml:space="preserve"> </w:t>
-      </w:r>
-      <w:r>
-        <w:rPr>
-          <w:rFonts w:ascii="Trebuchet MS" w:hAnsi="Trebuchet MS" w:cs="Times New Roman"/>
-          <w:bCs/>
-          <w:sz w:val="20"/>
-          <w:szCs w:val="20"/>
-        </w:rPr>
-        <w:t>before</w:t>
+        <w:t xml:space="preserve">Understanding my </w:t>
+      </w:r>
+      <w:r>
+        <w:rPr>
+          <w:rFonts w:ascii="Trebuchet MS" w:hAnsi="Trebuchet MS" w:cs="Times New Roman"/>
+          <w:bCs/>
+          <w:sz w:val="20"/>
+          <w:szCs w:val="20"/>
+        </w:rPr>
+        <w:t>interest</w:t>
+      </w:r>
+      <w:r>
+        <w:rPr>
+          <w:rFonts w:ascii="Trebuchet MS" w:hAnsi="Trebuchet MS" w:cs="Times New Roman"/>
+          <w:bCs/>
+          <w:sz w:val="20"/>
+          <w:szCs w:val="20"/>
+        </w:rPr>
+        <w:t xml:space="preserve"> in science</w:t>
+      </w:r>
+      <w:r>
+        <w:rPr>
+          <w:rFonts w:ascii="Trebuchet MS" w:hAnsi="Trebuchet MS" w:cs="Times New Roman"/>
+          <w:bCs/>
+          <w:sz w:val="20"/>
+          <w:szCs w:val="20"/>
+        </w:rPr>
+        <w:t>,</w:t>
+      </w:r>
+      <w:r>
+        <w:rPr>
+          <w:rFonts w:ascii="Trebuchet MS" w:hAnsi="Trebuchet MS" w:cs="Times New Roman"/>
+          <w:bCs/>
+          <w:sz w:val="20"/>
+          <w:szCs w:val="20"/>
+        </w:rPr>
+        <w:t xml:space="preserve"> </w:t>
+      </w:r>
+      <w:r>
+        <w:rPr>
+          <w:rFonts w:ascii="Trebuchet MS" w:hAnsi="Trebuchet MS" w:cs="Times New Roman"/>
+          <w:bCs/>
+          <w:sz w:val="20"/>
+          <w:szCs w:val="20"/>
+        </w:rPr>
+        <w:t>I passed my high school with high distinction</w:t>
+      </w:r>
+      <w:r>
+        <w:rPr>
+          <w:rFonts w:ascii="Trebuchet MS" w:hAnsi="Trebuchet MS" w:cs="Times New Roman"/>
+          <w:bCs/>
+          <w:sz w:val="20"/>
+          <w:szCs w:val="20"/>
+        </w:rPr>
+        <w:t xml:space="preserve">, which </w:t>
+      </w:r>
+      <w:r>
+        <w:rPr>
+          <w:rFonts w:ascii="Trebuchet MS" w:hAnsi="Trebuchet MS" w:cs="Times New Roman"/>
+          <w:bCs/>
+          <w:sz w:val="20"/>
+          <w:szCs w:val="20"/>
+        </w:rPr>
+        <w:t xml:space="preserve">then </w:t>
+      </w:r>
+      <w:r>
+        <w:rPr>
+          <w:rFonts w:ascii="Trebuchet MS" w:hAnsi="Trebuchet MS" w:cs="Times New Roman"/>
+          <w:bCs/>
+          <w:sz w:val="20"/>
+          <w:szCs w:val="20"/>
+        </w:rPr>
+        <w:t xml:space="preserve">allowed me to </w:t>
+      </w:r>
+      <w:r>
+        <w:rPr>
+          <w:rFonts w:ascii="Trebuchet MS" w:hAnsi="Trebuchet MS" w:cs="Times New Roman"/>
+          <w:bCs/>
+          <w:sz w:val="20"/>
+          <w:szCs w:val="20"/>
+        </w:rPr>
+        <w:t xml:space="preserve">continue my post-secondary education in </w:t>
+      </w:r>
+      <w:r>
+        <w:rPr>
+          <w:rFonts w:ascii="Trebuchet MS" w:hAnsi="Trebuchet MS" w:cs="Times New Roman"/>
+          <w:bCs/>
+          <w:sz w:val="20"/>
+          <w:szCs w:val="20"/>
+        </w:rPr>
+        <w:t xml:space="preserve">Mechanical </w:t>
+      </w:r>
+      <w:r>
+        <w:rPr>
+          <w:rFonts w:ascii="Trebuchet MS" w:hAnsi="Trebuchet MS" w:cs="Times New Roman"/>
+          <w:bCs/>
+          <w:sz w:val="20"/>
+          <w:szCs w:val="20"/>
+        </w:rPr>
+        <w:t>Engineering</w:t>
+      </w:r>
+      <w:r>
+        <w:rPr>
+          <w:rFonts w:ascii="Trebuchet MS" w:hAnsi="Trebuchet MS" w:cs="Times New Roman"/>
+          <w:bCs/>
+          <w:sz w:val="20"/>
+          <w:szCs w:val="20"/>
+        </w:rPr>
+        <w:t xml:space="preserve"> with </w:t>
+      </w:r>
+      <w:r>
+        <w:rPr>
+          <w:rFonts w:ascii="Trebuchet MS" w:hAnsi="Trebuchet MS" w:cs="Times New Roman"/>
+          <w:bCs/>
+          <w:sz w:val="20"/>
+          <w:szCs w:val="20"/>
+        </w:rPr>
+        <w:t xml:space="preserve">a full </w:t>
+      </w:r>
+      <w:r>
+        <w:rPr>
+          <w:rFonts w:ascii="Trebuchet MS" w:hAnsi="Trebuchet MS" w:cs="Times New Roman"/>
+          <w:bCs/>
+          <w:sz w:val="20"/>
+          <w:szCs w:val="20"/>
+        </w:rPr>
+        <w:t>scholarship</w:t>
       </w:r>
       <w:r>
         <w:rPr>
@@ -878,25 +1006,25 @@
           <w:sz w:val="20"/>
           <w:szCs w:val="20"/>
         </w:rPr>
-        <w:t xml:space="preserve">Understanding my </w:t>
-      </w:r>
-      <w:r>
-        <w:rPr>
-          <w:rFonts w:ascii="Trebuchet MS" w:hAnsi="Trebuchet MS" w:cs="Times New Roman"/>
-          <w:bCs/>
-          <w:sz w:val="20"/>
-          <w:szCs w:val="20"/>
-        </w:rPr>
-        <w:t>interest</w:t>
-      </w:r>
-      <w:r>
-        <w:rPr>
-          <w:rFonts w:ascii="Trebuchet MS" w:hAnsi="Trebuchet MS" w:cs="Times New Roman"/>
-          <w:bCs/>
-          <w:sz w:val="20"/>
-          <w:szCs w:val="20"/>
-        </w:rPr>
-        <w:t xml:space="preserve"> in science</w:t>
+        <w:t>This significant trans</w:t>
+      </w:r>
+      <w:r>
+        <w:rPr>
+          <w:rFonts w:ascii="Trebuchet MS" w:hAnsi="Trebuchet MS" w:cs="Times New Roman"/>
+          <w:bCs/>
+          <w:sz w:val="20"/>
+          <w:szCs w:val="20"/>
+        </w:rPr>
+        <w:t>ition</w:t>
+      </w:r>
+      <w:r>
+        <w:rPr>
+          <w:rFonts w:ascii="Trebuchet MS" w:hAnsi="Trebuchet MS" w:cs="Times New Roman"/>
+          <w:bCs/>
+          <w:sz w:val="20"/>
+          <w:szCs w:val="20"/>
+        </w:rPr>
+        <w:t xml:space="preserve"> of mine</w:t>
       </w:r>
       <w:r>
         <w:rPr>
@@ -923,124 +1051,16 @@
           <w:sz w:val="20"/>
           <w:szCs w:val="20"/>
         </w:rPr>
-        <w:t>I passed my high school with high distinction</w:t>
-      </w:r>
-      <w:r>
-        <w:rPr>
-          <w:rFonts w:ascii="Trebuchet MS" w:hAnsi="Trebuchet MS" w:cs="Times New Roman"/>
-          <w:bCs/>
-          <w:sz w:val="20"/>
-          <w:szCs w:val="20"/>
-        </w:rPr>
-        <w:t xml:space="preserve">, which </w:t>
-      </w:r>
-      <w:r>
-        <w:rPr>
-          <w:rFonts w:ascii="Trebuchet MS" w:hAnsi="Trebuchet MS" w:cs="Times New Roman"/>
-          <w:bCs/>
-          <w:sz w:val="20"/>
-          <w:szCs w:val="20"/>
-        </w:rPr>
-        <w:t xml:space="preserve">then </w:t>
-      </w:r>
-      <w:r>
-        <w:rPr>
-          <w:rFonts w:ascii="Trebuchet MS" w:hAnsi="Trebuchet MS" w:cs="Times New Roman"/>
-          <w:bCs/>
-          <w:sz w:val="20"/>
-          <w:szCs w:val="20"/>
-        </w:rPr>
-        <w:t xml:space="preserve">allowed me to </w:t>
-      </w:r>
-      <w:r>
-        <w:rPr>
-          <w:rFonts w:ascii="Trebuchet MS" w:hAnsi="Trebuchet MS" w:cs="Times New Roman"/>
-          <w:bCs/>
-          <w:sz w:val="20"/>
-          <w:szCs w:val="20"/>
-        </w:rPr>
-        <w:t xml:space="preserve">continue my post-secondary education in </w:t>
-      </w:r>
-      <w:r>
-        <w:rPr>
-          <w:rFonts w:ascii="Trebuchet MS" w:hAnsi="Trebuchet MS" w:cs="Times New Roman"/>
-          <w:bCs/>
-          <w:sz w:val="20"/>
-          <w:szCs w:val="20"/>
-        </w:rPr>
-        <w:t xml:space="preserve">Mechanical </w:t>
-      </w:r>
-      <w:r>
-        <w:rPr>
-          <w:rFonts w:ascii="Trebuchet MS" w:hAnsi="Trebuchet MS" w:cs="Times New Roman"/>
-          <w:bCs/>
-          <w:sz w:val="20"/>
-          <w:szCs w:val="20"/>
-        </w:rPr>
-        <w:t>Engineering</w:t>
-      </w:r>
-      <w:r>
-        <w:rPr>
-          <w:rFonts w:ascii="Trebuchet MS" w:hAnsi="Trebuchet MS" w:cs="Times New Roman"/>
-          <w:bCs/>
-          <w:sz w:val="20"/>
-          <w:szCs w:val="20"/>
-        </w:rPr>
-        <w:t xml:space="preserve"> with </w:t>
-      </w:r>
-      <w:r>
-        <w:rPr>
-          <w:rFonts w:ascii="Trebuchet MS" w:hAnsi="Trebuchet MS" w:cs="Times New Roman"/>
-          <w:bCs/>
-          <w:sz w:val="20"/>
-          <w:szCs w:val="20"/>
-        </w:rPr>
-        <w:t xml:space="preserve">a full </w:t>
-      </w:r>
-      <w:r>
-        <w:rPr>
-          <w:rFonts w:ascii="Trebuchet MS" w:hAnsi="Trebuchet MS" w:cs="Times New Roman"/>
-          <w:bCs/>
-          <w:sz w:val="20"/>
-          <w:szCs w:val="20"/>
-        </w:rPr>
-        <w:t>scholarship</w:t>
-      </w:r>
-      <w:r>
-        <w:rPr>
-          <w:rFonts w:ascii="Trebuchet MS" w:hAnsi="Trebuchet MS" w:cs="Times New Roman"/>
-          <w:bCs/>
-          <w:sz w:val="20"/>
-          <w:szCs w:val="20"/>
-        </w:rPr>
-        <w:t xml:space="preserve">. </w:t>
-      </w:r>
-      <w:r>
-        <w:rPr>
-          <w:rFonts w:ascii="Trebuchet MS" w:hAnsi="Trebuchet MS" w:cs="Times New Roman"/>
-          <w:bCs/>
-          <w:sz w:val="20"/>
-          <w:szCs w:val="20"/>
-        </w:rPr>
-        <w:t>This significant trans</w:t>
-      </w:r>
-      <w:r>
-        <w:rPr>
-          <w:rFonts w:ascii="Trebuchet MS" w:hAnsi="Trebuchet MS" w:cs="Times New Roman"/>
-          <w:bCs/>
-          <w:sz w:val="20"/>
-          <w:szCs w:val="20"/>
-        </w:rPr>
-        <w:t>ition</w:t>
-      </w:r>
-      <w:r>
-        <w:rPr>
-          <w:rFonts w:ascii="Trebuchet MS" w:hAnsi="Trebuchet MS" w:cs="Times New Roman"/>
-          <w:bCs/>
-          <w:sz w:val="20"/>
-          <w:szCs w:val="20"/>
-        </w:rPr>
-        <w:t xml:space="preserve"> of mine</w:t>
+        <w:t xml:space="preserve">despite </w:t>
+      </w:r>
+      <w:r>
+        <w:rPr>
+          <w:rFonts w:ascii="Trebuchet MS" w:hAnsi="Trebuchet MS" w:cs="Times New Roman"/>
+          <w:bCs/>
+          <w:sz w:val="20"/>
+          <w:szCs w:val="20"/>
+        </w:rPr>
+        <w:t>my family background</w:t>
       </w:r>
       <w:r>
         <w:rPr>
@@ -1058,42 +1078,6 @@
           <w:sz w:val="20"/>
           <w:szCs w:val="20"/>
         </w:rPr>
-        <w:t xml:space="preserve"> </w:t>
-      </w:r>
-      <w:r>
-        <w:rPr>
-          <w:rFonts w:ascii="Trebuchet MS" w:hAnsi="Trebuchet MS" w:cs="Times New Roman"/>
-          <w:bCs/>
-          <w:sz w:val="20"/>
-          <w:szCs w:val="20"/>
-        </w:rPr>
-        <w:t xml:space="preserve">despite </w:t>
-      </w:r>
-      <w:r>
-        <w:rPr>
-          <w:rFonts w:ascii="Trebuchet MS" w:hAnsi="Trebuchet MS" w:cs="Times New Roman"/>
-          <w:bCs/>
-          <w:sz w:val="20"/>
-          <w:szCs w:val="20"/>
-        </w:rPr>
-        <w:t>my family background</w:t>
-      </w:r>
-      <w:r>
-        <w:rPr>
-          <w:rFonts w:ascii="Trebuchet MS" w:hAnsi="Trebuchet MS" w:cs="Times New Roman"/>
-          <w:bCs/>
-          <w:sz w:val="20"/>
-          <w:szCs w:val="20"/>
-        </w:rPr>
-        <w:t>,</w:t>
-      </w:r>
-      <w:r>
-        <w:rPr>
-          <w:rFonts w:ascii="Trebuchet MS" w:hAnsi="Trebuchet MS" w:cs="Times New Roman"/>
-          <w:bCs/>
-          <w:sz w:val="20"/>
-          <w:szCs w:val="20"/>
-        </w:rPr>
         <w:t xml:space="preserve"> allowed me to realize how vital education </w:t>
       </w:r>
       <w:r>
@@ -1409,7 +1393,25 @@
           <w:sz w:val="20"/>
           <w:szCs w:val="20"/>
         </w:rPr>
-        <w:t xml:space="preserve">would </w:t>
+        <w:t>w</w:t>
+      </w:r>
+      <w:r>
+        <w:rPr>
+          <w:rFonts w:ascii="Trebuchet MS" w:hAnsi="Trebuchet MS" w:cs="Times New Roman"/>
+          <w:bCs/>
+          <w:sz w:val="20"/>
+          <w:szCs w:val="20"/>
+        </w:rPr>
+        <w:t>ill</w:t>
+      </w:r>
+      <w:r>
+        <w:rPr>
+          <w:rFonts w:ascii="Trebuchet MS" w:hAnsi="Trebuchet MS" w:cs="Times New Roman"/>
+          <w:bCs/>
+          <w:sz w:val="20"/>
+          <w:szCs w:val="20"/>
+        </w:rPr>
+        <w:t xml:space="preserve"> </w:t>
       </w:r>
       <w:r>
         <w:rPr>

</xml_diff>